<commit_message>
Change to docx template wording
</commit_message>
<xml_diff>
--- a/TEN_PERCENT_V5.docx
+++ b/TEN_PERCENT_V5.docx
@@ -81,14 +81,12 @@
         </w:rPr>
         <w:t>{</w:t>
       </w:r>
-      <w:proofErr w:type="spellStart"/>
       <w:r>
         <w:rPr>
           <w:color w:val="222222"/>
         </w:rPr>
         <w:t>hoa_name</w:t>
       </w:r>
-      <w:proofErr w:type="spellEnd"/>
       <w:r>
         <w:rPr>
           <w:color w:val="222222"/>
@@ -157,14 +155,12 @@
       <w:r>
         <w:t>{{</w:t>
       </w:r>
-      <w:proofErr w:type="spellStart"/>
       <w:r>
         <w:t>old</w:t>
       </w:r>
       <w:r>
         <w:t>_direction</w:t>
       </w:r>
-      <w:proofErr w:type="spellEnd"/>
       <w:r>
         <w:t>}}</w:t>
       </w:r>
@@ -177,14 +173,12 @@
       <w:r>
         <w:t>{{</w:t>
       </w:r>
-      <w:proofErr w:type="spellStart"/>
       <w:r>
         <w:t>new</w:t>
       </w:r>
       <w:r>
         <w:t>_direction</w:t>
       </w:r>
-      <w:proofErr w:type="spellEnd"/>
       <w:r>
         <w:t>}}</w:t>
       </w:r>
@@ -205,21 +199,7 @@
         <w:rPr>
           <w:b/>
         </w:rPr>
-        <w:t>{{</w:t>
-      </w:r>
-      <w:proofErr w:type="spellStart"/>
-      <w:r>
-        <w:rPr>
-          <w:b/>
-        </w:rPr>
-        <w:t>old_direction</w:t>
-      </w:r>
-      <w:proofErr w:type="spellEnd"/>
-      <w:r>
-        <w:rPr>
-          <w:b/>
-        </w:rPr>
-        <w:t>}}</w:t>
+        <w:t>{{old_direction}}</w:t>
       </w:r>
       <w:r>
         <w:rPr>
@@ -411,7 +391,6 @@
               </w:rPr>
               <w:t>{{</w:t>
             </w:r>
-            <w:proofErr w:type="spellStart"/>
             <w:r>
               <w:rPr>
                 <w:sz w:val="20"/>
@@ -426,7 +405,6 @@
               </w:rPr>
               <w:t>_direction</w:t>
             </w:r>
-            <w:proofErr w:type="spellEnd"/>
             <w:r>
               <w:rPr>
                 <w:sz w:val="20"/>
@@ -509,15 +487,7 @@
                 <w:sz w:val="20"/>
                 <w:szCs w:val="20"/>
               </w:rPr>
-              <w:t>{{</w:t>
-            </w:r>
-            <w:proofErr w:type="spellStart"/>
-            <w:r>
-              <w:rPr>
-                <w:sz w:val="20"/>
-                <w:szCs w:val="20"/>
-              </w:rPr>
-              <w:t>mod_</w:t>
+              <w:t>{{mod_</w:t>
             </w:r>
             <w:r>
               <w:rPr>
@@ -526,7 +496,6 @@
               </w:rPr>
               <w:t>watt</w:t>
             </w:r>
-            <w:proofErr w:type="spellEnd"/>
             <w:r>
               <w:rPr>
                 <w:sz w:val="20"/>
@@ -546,7 +515,21 @@
                 <w:sz w:val="20"/>
                 <w:szCs w:val="20"/>
               </w:rPr>
-              <w:t xml:space="preserve"> Modules</w:t>
+              <w:t xml:space="preserve"> </w:t>
+            </w:r>
+            <w:r>
+              <w:rPr>
+                <w:sz w:val="20"/>
+                <w:szCs w:val="20"/>
+              </w:rPr>
+              <w:t>series m</w:t>
+            </w:r>
+            <w:r>
+              <w:rPr>
+                <w:sz w:val="20"/>
+                <w:szCs w:val="20"/>
+              </w:rPr>
+              <w:t>odules</w:t>
             </w:r>
           </w:p>
         </w:tc>
@@ -578,23 +561,7 @@
                 <w:sz w:val="20"/>
                 <w:szCs w:val="20"/>
               </w:rPr>
-              <w:t>{{</w:t>
-            </w:r>
-            <w:proofErr w:type="spellStart"/>
-            <w:r>
-              <w:rPr>
-                <w:sz w:val="20"/>
-                <w:szCs w:val="20"/>
-              </w:rPr>
-              <w:t>old_azimuth</w:t>
-            </w:r>
-            <w:proofErr w:type="spellEnd"/>
-            <w:r>
-              <w:rPr>
-                <w:sz w:val="20"/>
-                <w:szCs w:val="20"/>
-              </w:rPr>
-              <w:t>}}</w:t>
+              <w:t>{{old_azimuth}}</w:t>
             </w:r>
             <w:r>
               <w:rPr>
@@ -608,23 +575,7 @@
                 <w:sz w:val="20"/>
                 <w:szCs w:val="20"/>
               </w:rPr>
-              <w:t>{{</w:t>
-            </w:r>
-            <w:proofErr w:type="spellStart"/>
-            <w:r>
-              <w:rPr>
-                <w:sz w:val="20"/>
-                <w:szCs w:val="20"/>
-              </w:rPr>
-              <w:t>old_tilt</w:t>
-            </w:r>
-            <w:proofErr w:type="spellEnd"/>
-            <w:r>
-              <w:rPr>
-                <w:sz w:val="20"/>
-                <w:szCs w:val="20"/>
-              </w:rPr>
-              <w:t>}}</w:t>
+              <w:t>{{old_tilt}}</w:t>
             </w:r>
             <w:r>
               <w:rPr>
@@ -672,23 +623,7 @@
                 <w:sz w:val="20"/>
                 <w:szCs w:val="20"/>
               </w:rPr>
-              <w:t>{{</w:t>
-            </w:r>
-            <w:proofErr w:type="spellStart"/>
-            <w:r>
-              <w:rPr>
-                <w:sz w:val="20"/>
-                <w:szCs w:val="20"/>
-              </w:rPr>
-              <w:t>ac_monthly_original</w:t>
-            </w:r>
-            <w:proofErr w:type="spellEnd"/>
-            <w:r>
-              <w:rPr>
-                <w:sz w:val="20"/>
-                <w:szCs w:val="20"/>
-              </w:rPr>
-              <w:t xml:space="preserve">}} </w:t>
+              <w:t xml:space="preserve">{{ac_monthly_original}} </w:t>
             </w:r>
             <w:r>
               <w:rPr>
@@ -794,23 +729,7 @@
                 <w:sz w:val="20"/>
                 <w:szCs w:val="20"/>
               </w:rPr>
-              <w:t>{{</w:t>
-            </w:r>
-            <w:proofErr w:type="spellStart"/>
-            <w:r>
-              <w:rPr>
-                <w:sz w:val="20"/>
-                <w:szCs w:val="20"/>
-              </w:rPr>
-              <w:t>ac_monthly_original</w:t>
-            </w:r>
-            <w:proofErr w:type="spellEnd"/>
-            <w:r>
-              <w:rPr>
-                <w:sz w:val="20"/>
-                <w:szCs w:val="20"/>
-              </w:rPr>
-              <w:t xml:space="preserve">}} </w:t>
+              <w:t xml:space="preserve">{{ac_monthly_original}} </w:t>
             </w:r>
             <w:r>
               <w:rPr>
@@ -842,21 +761,7 @@
         <w:rPr>
           <w:b/>
         </w:rPr>
-        <w:t>{{</w:t>
-      </w:r>
-      <w:proofErr w:type="spellStart"/>
-      <w:r>
-        <w:rPr>
-          <w:b/>
-        </w:rPr>
-        <w:t>new_direction</w:t>
-      </w:r>
-      <w:proofErr w:type="spellEnd"/>
-      <w:r>
-        <w:rPr>
-          <w:b/>
-        </w:rPr>
-        <w:t>}}</w:t>
+        <w:t>{{new_direction}}</w:t>
       </w:r>
       <w:r>
         <w:rPr>
@@ -1037,7 +942,6 @@
               </w:rPr>
               <w:t>{{</w:t>
             </w:r>
-            <w:proofErr w:type="spellStart"/>
             <w:r>
               <w:rPr>
                 <w:sz w:val="20"/>
@@ -1045,7 +949,6 @@
               </w:rPr>
               <w:t>new_direction</w:t>
             </w:r>
-            <w:proofErr w:type="spellEnd"/>
             <w:r>
               <w:rPr>
                 <w:sz w:val="20"/>
@@ -1130,15 +1033,7 @@
                 <w:sz w:val="20"/>
                 <w:szCs w:val="20"/>
               </w:rPr>
-              <w:t>{{</w:t>
-            </w:r>
-            <w:proofErr w:type="spellStart"/>
-            <w:r>
-              <w:rPr>
-                <w:sz w:val="20"/>
-                <w:szCs w:val="20"/>
-              </w:rPr>
-              <w:t>mod_</w:t>
+              <w:t>{{mod_</w:t>
             </w:r>
             <w:r>
               <w:rPr>
@@ -1147,7 +1042,6 @@
               </w:rPr>
               <w:t>watt</w:t>
             </w:r>
-            <w:proofErr w:type="spellEnd"/>
             <w:r>
               <w:rPr>
                 <w:sz w:val="20"/>
@@ -1167,7 +1061,21 @@
                 <w:sz w:val="20"/>
                 <w:szCs w:val="20"/>
               </w:rPr>
-              <w:t xml:space="preserve"> Modules</w:t>
+              <w:t xml:space="preserve"> </w:t>
+            </w:r>
+            <w:r>
+              <w:rPr>
+                <w:sz w:val="20"/>
+                <w:szCs w:val="20"/>
+              </w:rPr>
+              <w:t>series m</w:t>
+            </w:r>
+            <w:r>
+              <w:rPr>
+                <w:sz w:val="20"/>
+                <w:szCs w:val="20"/>
+              </w:rPr>
+              <w:t>odules</w:t>
             </w:r>
           </w:p>
           <w:p>
@@ -1207,39 +1115,7 @@
                 <w:sz w:val="20"/>
                 <w:szCs w:val="20"/>
               </w:rPr>
-              <w:t>{{</w:t>
-            </w:r>
-            <w:proofErr w:type="spellStart"/>
-            <w:r>
-              <w:rPr>
-                <w:sz w:val="20"/>
-                <w:szCs w:val="20"/>
-              </w:rPr>
-              <w:t>new_azimuth</w:t>
-            </w:r>
-            <w:proofErr w:type="spellEnd"/>
-            <w:r>
-              <w:rPr>
-                <w:sz w:val="20"/>
-                <w:szCs w:val="20"/>
-              </w:rPr>
-              <w:t>}}°, {{</w:t>
-            </w:r>
-            <w:proofErr w:type="spellStart"/>
-            <w:r>
-              <w:rPr>
-                <w:sz w:val="20"/>
-                <w:szCs w:val="20"/>
-              </w:rPr>
-              <w:t>new_tilt</w:t>
-            </w:r>
-            <w:proofErr w:type="spellEnd"/>
-            <w:r>
-              <w:rPr>
-                <w:sz w:val="20"/>
-                <w:szCs w:val="20"/>
-              </w:rPr>
-              <w:t xml:space="preserve">}}° </w:t>
+              <w:t xml:space="preserve">{{new_azimuth}}°, {{new_tilt}}° </w:t>
             </w:r>
           </w:p>
         </w:tc>
@@ -1270,23 +1146,7 @@
                 <w:sz w:val="20"/>
                 <w:szCs w:val="20"/>
               </w:rPr>
-              <w:t>{{</w:t>
-            </w:r>
-            <w:proofErr w:type="spellStart"/>
-            <w:r>
-              <w:rPr>
-                <w:sz w:val="20"/>
-                <w:szCs w:val="20"/>
-              </w:rPr>
-              <w:t>ac_monthly_new</w:t>
-            </w:r>
-            <w:proofErr w:type="spellEnd"/>
-            <w:r>
-              <w:rPr>
-                <w:sz w:val="20"/>
-                <w:szCs w:val="20"/>
-              </w:rPr>
-              <w:t xml:space="preserve">}} </w:t>
+              <w:t xml:space="preserve">{{ac_monthly_new}} </w:t>
             </w:r>
             <w:r>
               <w:rPr>
@@ -1380,23 +1240,7 @@
                 <w:sz w:val="20"/>
                 <w:szCs w:val="20"/>
               </w:rPr>
-              <w:t>{{</w:t>
-            </w:r>
-            <w:proofErr w:type="spellStart"/>
-            <w:r>
-              <w:rPr>
-                <w:sz w:val="20"/>
-                <w:szCs w:val="20"/>
-              </w:rPr>
-              <w:t>ac_monthly_new</w:t>
-            </w:r>
-            <w:proofErr w:type="spellEnd"/>
-            <w:r>
-              <w:rPr>
-                <w:sz w:val="20"/>
-                <w:szCs w:val="20"/>
-              </w:rPr>
-              <w:t xml:space="preserve">}} </w:t>
+              <w:t xml:space="preserve">{{ac_monthly_new}} </w:t>
             </w:r>
             <w:r>
               <w:rPr>
@@ -1508,15 +1352,7 @@
         <w:t xml:space="preserve">As you can see, if we were to relocate these panels, the system will lose greater than ten percent production on the </w:t>
       </w:r>
       <w:r>
-        <w:t>{{</w:t>
-      </w:r>
-      <w:proofErr w:type="spellStart"/>
-      <w:r>
-        <w:t>new_direction</w:t>
-      </w:r>
-      <w:proofErr w:type="spellEnd"/>
-      <w:r>
-        <w:t xml:space="preserve">}} </w:t>
+        <w:t xml:space="preserve">{{new_direction}} </w:t>
       </w:r>
       <w:r>
         <w:t xml:space="preserve">facing roof face. </w:t>

</xml_diff>